<commit_message>
Added django Quill for posting LIB news
</commit_message>
<xml_diff>
--- a/LMS.docx
+++ b/LMS.docx
@@ -2532,14 +2532,7 @@
                 <w:rFonts w:ascii="Times New Roman" w:hAnsi="Times New Roman" w:cs="Times New Roman"/>
                 <w:lang w:val="en-US"/>
               </w:rPr>
-              <w:t xml:space="preserve"> - </w:t>
-            </w:r>
-            <w:r>
-              <w:rPr>
-                <w:rFonts w:ascii="Times New Roman" w:hAnsi="Times New Roman" w:cs="Times New Roman"/>
-                <w:lang w:val="en-US"/>
-              </w:rPr>
-              <w:t>Foreign key</w:t>
+              <w:t xml:space="preserve"> - Foreign key</w:t>
             </w:r>
           </w:p>
         </w:tc>
@@ -2568,14 +2561,7 @@
                 <w:rFonts w:ascii="Times New Roman" w:hAnsi="Times New Roman" w:cs="Times New Roman"/>
                 <w:lang w:val="en-US"/>
               </w:rPr>
-              <w:t xml:space="preserve"> - </w:t>
-            </w:r>
-            <w:r>
-              <w:rPr>
-                <w:rFonts w:ascii="Times New Roman" w:hAnsi="Times New Roman" w:cs="Times New Roman"/>
-                <w:lang w:val="en-US"/>
-              </w:rPr>
-              <w:t>Foreign key</w:t>
+              <w:t xml:space="preserve"> - Foreign key</w:t>
             </w:r>
           </w:p>
         </w:tc>
@@ -3232,6 +3218,168 @@
         </w:tc>
       </w:tr>
     </w:tbl>
+    <w:p>
+      <w:pPr>
+        <w:tabs>
+          <w:tab w:val="left" w:pos="1970"/>
+        </w:tabs>
+        <w:rPr>
+          <w:rFonts w:ascii="Times New Roman" w:hAnsi="Times New Roman" w:cs="Times New Roman"/>
+          <w:b/>
+          <w:bCs/>
+          <w:lang w:val="en-US"/>
+        </w:rPr>
+      </w:pPr>
+      <w:r>
+        <w:rPr>
+          <w:rFonts w:ascii="Times New Roman" w:hAnsi="Times New Roman" w:cs="Times New Roman"/>
+          <w:b/>
+          <w:bCs/>
+          <w:lang w:val="en-US"/>
+        </w:rPr>
+        <w:lastRenderedPageBreak/>
+        <w:t>PAGES</w:t>
+      </w:r>
+    </w:p>
+    <w:p>
+      <w:pPr>
+        <w:pStyle w:val="ListParagraph"/>
+        <w:numPr>
+          <w:ilvl w:val="0"/>
+          <w:numId w:val="8"/>
+        </w:numPr>
+        <w:tabs>
+          <w:tab w:val="left" w:pos="1970"/>
+        </w:tabs>
+        <w:rPr>
+          <w:rFonts w:ascii="Times New Roman" w:hAnsi="Times New Roman" w:cs="Times New Roman"/>
+          <w:lang w:val="en-US"/>
+        </w:rPr>
+      </w:pPr>
+      <w:proofErr w:type="gramStart"/>
+      <w:r>
+        <w:rPr>
+          <w:rFonts w:ascii="Times New Roman" w:hAnsi="Times New Roman" w:cs="Times New Roman"/>
+          <w:lang w:val="en-US"/>
+        </w:rPr>
+        <w:t>Front page,</w:t>
+      </w:r>
+      <w:proofErr w:type="gramEnd"/>
+      <w:r>
+        <w:rPr>
+          <w:rFonts w:ascii="Times New Roman" w:hAnsi="Times New Roman" w:cs="Times New Roman"/>
+          <w:lang w:val="en-US"/>
+        </w:rPr>
+        <w:t xml:space="preserve"> has news regarding the lib site.</w:t>
+      </w:r>
+    </w:p>
+    <w:p>
+      <w:pPr>
+        <w:pStyle w:val="ListParagraph"/>
+        <w:numPr>
+          <w:ilvl w:val="0"/>
+          <w:numId w:val="8"/>
+        </w:numPr>
+        <w:tabs>
+          <w:tab w:val="left" w:pos="1970"/>
+        </w:tabs>
+        <w:rPr>
+          <w:rFonts w:ascii="Times New Roman" w:hAnsi="Times New Roman" w:cs="Times New Roman"/>
+          <w:lang w:val="en-US"/>
+        </w:rPr>
+      </w:pPr>
+      <w:proofErr w:type="gramStart"/>
+      <w:r>
+        <w:rPr>
+          <w:rFonts w:ascii="Times New Roman" w:hAnsi="Times New Roman" w:cs="Times New Roman"/>
+          <w:lang w:val="en-US"/>
+        </w:rPr>
+        <w:t>Books List View page,</w:t>
+      </w:r>
+      <w:proofErr w:type="gramEnd"/>
+      <w:r>
+        <w:rPr>
+          <w:rFonts w:ascii="Times New Roman" w:hAnsi="Times New Roman" w:cs="Times New Roman"/>
+          <w:lang w:val="en-US"/>
+        </w:rPr>
+        <w:t xml:space="preserve"> </w:t>
+      </w:r>
+      <w:r>
+        <w:rPr>
+          <w:rFonts w:ascii="Times New Roman" w:hAnsi="Times New Roman" w:cs="Times New Roman"/>
+          <w:lang w:val="en-US"/>
+        </w:rPr>
+        <w:t>shows</w:t>
+      </w:r>
+      <w:r>
+        <w:rPr>
+          <w:rFonts w:ascii="Times New Roman" w:hAnsi="Times New Roman" w:cs="Times New Roman"/>
+          <w:lang w:val="en-US"/>
+        </w:rPr>
+        <w:t xml:space="preserve"> all the books the lib, and has a search and filter function.</w:t>
+      </w:r>
+    </w:p>
+    <w:p>
+      <w:pPr>
+        <w:pStyle w:val="ListParagraph"/>
+        <w:numPr>
+          <w:ilvl w:val="0"/>
+          <w:numId w:val="8"/>
+        </w:numPr>
+        <w:tabs>
+          <w:tab w:val="left" w:pos="1970"/>
+        </w:tabs>
+        <w:rPr>
+          <w:rFonts w:ascii="Times New Roman" w:hAnsi="Times New Roman" w:cs="Times New Roman"/>
+          <w:lang w:val="en-US"/>
+        </w:rPr>
+      </w:pPr>
+      <w:r>
+        <w:rPr>
+          <w:rFonts w:ascii="Times New Roman" w:hAnsi="Times New Roman" w:cs="Times New Roman"/>
+          <w:lang w:val="en-US"/>
+        </w:rPr>
+        <w:t>Book view page, a page that shows information of the book selected by user.</w:t>
+      </w:r>
+    </w:p>
+    <w:p>
+      <w:pPr>
+        <w:pStyle w:val="ListParagraph"/>
+        <w:numPr>
+          <w:ilvl w:val="0"/>
+          <w:numId w:val="8"/>
+        </w:numPr>
+        <w:tabs>
+          <w:tab w:val="left" w:pos="1970"/>
+        </w:tabs>
+        <w:rPr>
+          <w:rFonts w:ascii="Times New Roman" w:hAnsi="Times New Roman" w:cs="Times New Roman"/>
+          <w:b/>
+          <w:bCs/>
+          <w:lang w:val="en-US"/>
+        </w:rPr>
+      </w:pPr>
+      <w:r>
+        <w:rPr>
+          <w:rFonts w:ascii="Times New Roman" w:hAnsi="Times New Roman" w:cs="Times New Roman"/>
+          <w:lang w:val="en-US"/>
+        </w:rPr>
+        <w:t>User Profile</w:t>
+      </w:r>
+    </w:p>
+    <w:p>
+      <w:pPr>
+        <w:tabs>
+          <w:tab w:val="left" w:pos="1970"/>
+        </w:tabs>
+        <w:rPr>
+          <w:rFonts w:ascii="Times New Roman" w:hAnsi="Times New Roman" w:cs="Times New Roman"/>
+          <w:b/>
+          <w:bCs/>
+          <w:lang w:val="en-US"/>
+        </w:rPr>
+      </w:pPr>
+    </w:p>
     <w:p>
       <w:pPr>
         <w:tabs>
@@ -3905,6 +4053,119 @@
     </w:lvl>
   </w:abstractNum>
   <w:abstractNum w:abstractNumId="6" w15:restartNumberingAfterBreak="0">
+    <w:nsid w:val="6D4D692A"/>
+    <w:multiLevelType w:val="hybridMultilevel"/>
+    <w:tmpl w:val="71C62C10"/>
+    <w:lvl w:ilvl="0" w:tplc="08090001">
+      <w:start w:val="1"/>
+      <w:numFmt w:val="bullet"/>
+      <w:lvlText w:val=""/>
+      <w:lvlJc w:val="left"/>
+      <w:pPr>
+        <w:ind w:left="720" w:hanging="360"/>
+      </w:pPr>
+      <w:rPr>
+        <w:rFonts w:ascii="Symbol" w:hAnsi="Symbol" w:hint="default"/>
+      </w:rPr>
+    </w:lvl>
+    <w:lvl w:ilvl="1" w:tplc="08090003" w:tentative="1">
+      <w:start w:val="1"/>
+      <w:numFmt w:val="bullet"/>
+      <w:lvlText w:val="o"/>
+      <w:lvlJc w:val="left"/>
+      <w:pPr>
+        <w:ind w:left="1440" w:hanging="360"/>
+      </w:pPr>
+      <w:rPr>
+        <w:rFonts w:ascii="Courier New" w:hAnsi="Courier New" w:cs="Courier New" w:hint="default"/>
+      </w:rPr>
+    </w:lvl>
+    <w:lvl w:ilvl="2" w:tplc="08090005" w:tentative="1">
+      <w:start w:val="1"/>
+      <w:numFmt w:val="bullet"/>
+      <w:lvlText w:val=""/>
+      <w:lvlJc w:val="left"/>
+      <w:pPr>
+        <w:ind w:left="2160" w:hanging="360"/>
+      </w:pPr>
+      <w:rPr>
+        <w:rFonts w:ascii="Wingdings" w:hAnsi="Wingdings" w:hint="default"/>
+      </w:rPr>
+    </w:lvl>
+    <w:lvl w:ilvl="3" w:tplc="08090001" w:tentative="1">
+      <w:start w:val="1"/>
+      <w:numFmt w:val="bullet"/>
+      <w:lvlText w:val=""/>
+      <w:lvlJc w:val="left"/>
+      <w:pPr>
+        <w:ind w:left="2880" w:hanging="360"/>
+      </w:pPr>
+      <w:rPr>
+        <w:rFonts w:ascii="Symbol" w:hAnsi="Symbol" w:hint="default"/>
+      </w:rPr>
+    </w:lvl>
+    <w:lvl w:ilvl="4" w:tplc="08090003" w:tentative="1">
+      <w:start w:val="1"/>
+      <w:numFmt w:val="bullet"/>
+      <w:lvlText w:val="o"/>
+      <w:lvlJc w:val="left"/>
+      <w:pPr>
+        <w:ind w:left="3600" w:hanging="360"/>
+      </w:pPr>
+      <w:rPr>
+        <w:rFonts w:ascii="Courier New" w:hAnsi="Courier New" w:cs="Courier New" w:hint="default"/>
+      </w:rPr>
+    </w:lvl>
+    <w:lvl w:ilvl="5" w:tplc="08090005" w:tentative="1">
+      <w:start w:val="1"/>
+      <w:numFmt w:val="bullet"/>
+      <w:lvlText w:val=""/>
+      <w:lvlJc w:val="left"/>
+      <w:pPr>
+        <w:ind w:left="4320" w:hanging="360"/>
+      </w:pPr>
+      <w:rPr>
+        <w:rFonts w:ascii="Wingdings" w:hAnsi="Wingdings" w:hint="default"/>
+      </w:rPr>
+    </w:lvl>
+    <w:lvl w:ilvl="6" w:tplc="08090001" w:tentative="1">
+      <w:start w:val="1"/>
+      <w:numFmt w:val="bullet"/>
+      <w:lvlText w:val=""/>
+      <w:lvlJc w:val="left"/>
+      <w:pPr>
+        <w:ind w:left="5040" w:hanging="360"/>
+      </w:pPr>
+      <w:rPr>
+        <w:rFonts w:ascii="Symbol" w:hAnsi="Symbol" w:hint="default"/>
+      </w:rPr>
+    </w:lvl>
+    <w:lvl w:ilvl="7" w:tplc="08090003" w:tentative="1">
+      <w:start w:val="1"/>
+      <w:numFmt w:val="bullet"/>
+      <w:lvlText w:val="o"/>
+      <w:lvlJc w:val="left"/>
+      <w:pPr>
+        <w:ind w:left="5760" w:hanging="360"/>
+      </w:pPr>
+      <w:rPr>
+        <w:rFonts w:ascii="Courier New" w:hAnsi="Courier New" w:cs="Courier New" w:hint="default"/>
+      </w:rPr>
+    </w:lvl>
+    <w:lvl w:ilvl="8" w:tplc="08090005" w:tentative="1">
+      <w:start w:val="1"/>
+      <w:numFmt w:val="bullet"/>
+      <w:lvlText w:val=""/>
+      <w:lvlJc w:val="left"/>
+      <w:pPr>
+        <w:ind w:left="6480" w:hanging="360"/>
+      </w:pPr>
+      <w:rPr>
+        <w:rFonts w:ascii="Wingdings" w:hAnsi="Wingdings" w:hint="default"/>
+      </w:rPr>
+    </w:lvl>
+  </w:abstractNum>
+  <w:abstractNum w:abstractNumId="7" w15:restartNumberingAfterBreak="0">
     <w:nsid w:val="7A5E39F0"/>
     <w:multiLevelType w:val="hybridMultilevel"/>
     <w:tmpl w:val="BEFAF7F0"/>
@@ -4036,6 +4297,9 @@
     <w:abstractNumId w:val="5"/>
   </w:num>
   <w:num w:numId="7" w16cid:durableId="1449424086">
+    <w:abstractNumId w:val="7"/>
+  </w:num>
+  <w:num w:numId="8" w16cid:durableId="1982925977">
     <w:abstractNumId w:val="6"/>
   </w:num>
 </w:numbering>

</xml_diff>

<commit_message>
added .env, and such
</commit_message>
<xml_diff>
--- a/LMS.docx
+++ b/LMS.docx
@@ -3664,23 +3664,13 @@
           <w:lang w:val="en-US"/>
         </w:rPr>
       </w:pPr>
-      <w:proofErr w:type="gramStart"/>
       <w:r>
         <w:rPr>
           <w:rFonts w:cs="Times New Roman"/>
           <w:highlight w:val="green"/>
           <w:lang w:val="en-US"/>
         </w:rPr>
-        <w:t>Front page,</w:t>
-      </w:r>
-      <w:proofErr w:type="gramEnd"/>
-      <w:r>
-        <w:rPr>
-          <w:rFonts w:cs="Times New Roman"/>
-          <w:highlight w:val="green"/>
-          <w:lang w:val="en-US"/>
-        </w:rPr>
-        <w:t xml:space="preserve"> has news regarding the lib site.</w:t>
+        <w:t>Front page, has news regarding the lib site.</w:t>
       </w:r>
     </w:p>
     <w:p>
@@ -3699,23 +3689,13 @@
           <w:lang w:val="en-US"/>
         </w:rPr>
       </w:pPr>
-      <w:proofErr w:type="gramStart"/>
       <w:r>
         <w:rPr>
           <w:rFonts w:cs="Times New Roman"/>
           <w:highlight w:val="green"/>
           <w:lang w:val="en-US"/>
         </w:rPr>
-        <w:t>Books List View page,</w:t>
-      </w:r>
-      <w:proofErr w:type="gramEnd"/>
-      <w:r>
-        <w:rPr>
-          <w:rFonts w:cs="Times New Roman"/>
-          <w:highlight w:val="green"/>
-          <w:lang w:val="en-US"/>
-        </w:rPr>
-        <w:t xml:space="preserve"> </w:t>
+        <w:t xml:space="preserve">Books List View page, </w:t>
       </w:r>
       <w:r>
         <w:rPr>
@@ -3970,27 +3950,7 @@
           <w:bCs/>
           <w:lang w:val="en-US"/>
         </w:rPr>
-        <w:t xml:space="preserve">This will essentially check whether the borrowed book is overdue if </w:t>
-      </w:r>
-      <w:proofErr w:type="gramStart"/>
-      <w:r>
-        <w:rPr>
-          <w:rFonts w:cs="Times New Roman"/>
-          <w:b/>
-          <w:bCs/>
-          <w:lang w:val="en-US"/>
-        </w:rPr>
-        <w:t>so</w:t>
-      </w:r>
-      <w:proofErr w:type="gramEnd"/>
-      <w:r>
-        <w:rPr>
-          <w:rFonts w:cs="Times New Roman"/>
-          <w:b/>
-          <w:bCs/>
-          <w:lang w:val="en-US"/>
-        </w:rPr>
-        <w:t xml:space="preserve"> the client is transferred to the borrowed books model.</w:t>
+        <w:t>This will essentially check whether the borrowed book is overdue if so the client is transferred to the borrowed books model.</w:t>
       </w:r>
     </w:p>
     <w:p>
@@ -4128,7 +4088,87 @@
         <w:tabs>
           <w:tab w:val="left" w:pos="1970"/>
         </w:tabs>
-        <w:ind w:left="360"/>
+        <w:rPr>
+          <w:rFonts w:cs="Times New Roman"/>
+          <w:b/>
+          <w:bCs/>
+          <w:lang w:val="en-US"/>
+        </w:rPr>
+      </w:pPr>
+      <w:r>
+        <w:rPr>
+          <w:rFonts w:cs="Times New Roman"/>
+          <w:b/>
+          <w:bCs/>
+          <w:lang w:val="en-US"/>
+        </w:rPr>
+        <w:t>Booking function</w:t>
+      </w:r>
+    </w:p>
+    <w:p>
+      <w:pPr>
+        <w:pStyle w:val="ListParagraph"/>
+        <w:numPr>
+          <w:ilvl w:val="0"/>
+          <w:numId w:val="9"/>
+        </w:numPr>
+        <w:tabs>
+          <w:tab w:val="left" w:pos="1970"/>
+        </w:tabs>
+        <w:rPr>
+          <w:rFonts w:cs="Times New Roman"/>
+          <w:b/>
+          <w:bCs/>
+          <w:lang w:val="en-US"/>
+        </w:rPr>
+      </w:pPr>
+      <w:r>
+        <w:rPr>
+          <w:rFonts w:cs="Times New Roman"/>
+          <w:b/>
+          <w:bCs/>
+          <w:lang w:val="en-US"/>
+        </w:rPr>
+        <w:t>Name</w:t>
+      </w:r>
+    </w:p>
+    <w:p>
+      <w:pPr>
+        <w:pStyle w:val="ListParagraph"/>
+        <w:numPr>
+          <w:ilvl w:val="0"/>
+          <w:numId w:val="9"/>
+        </w:numPr>
+        <w:tabs>
+          <w:tab w:val="left" w:pos="1970"/>
+        </w:tabs>
+        <w:rPr>
+          <w:rFonts w:cs="Times New Roman"/>
+          <w:b/>
+          <w:bCs/>
+          <w:lang w:val="en-US"/>
+        </w:rPr>
+      </w:pPr>
+      <w:r>
+        <w:rPr>
+          <w:rFonts w:cs="Times New Roman"/>
+          <w:b/>
+          <w:bCs/>
+          <w:lang w:val="en-US"/>
+        </w:rPr>
+        <w:t>Book title</w:t>
+      </w:r>
+    </w:p>
+    <w:p>
+      <w:pPr>
+        <w:pStyle w:val="ListParagraph"/>
+        <w:numPr>
+          <w:ilvl w:val="0"/>
+          <w:numId w:val="9"/>
+        </w:numPr>
+        <w:tabs>
+          <w:tab w:val="left" w:pos="1970"/>
+        </w:tabs>
         <w:rPr>
           <w:rFonts w:cs="Times New Roman"/>
           <w:b/>
@@ -4210,7 +4250,6 @@
           <w:bCs/>
           <w:lang w:val="en-US"/>
         </w:rPr>
-        <w:lastRenderedPageBreak/>
         <w:t>IDEA OF IMPROVING ILMS</w:t>
       </w:r>
     </w:p>
@@ -4780,6 +4819,92 @@
     </w:lvl>
   </w:abstractNum>
   <w:abstractNum w:abstractNumId="5" w15:restartNumberingAfterBreak="0">
+    <w:nsid w:val="4BC16595"/>
+    <w:multiLevelType w:val="hybridMultilevel"/>
+    <w:tmpl w:val="B50AC7E0"/>
+    <w:lvl w:ilvl="0" w:tplc="0809000F">
+      <w:start w:val="1"/>
+      <w:numFmt w:val="decimal"/>
+      <w:lvlText w:val="%1."/>
+      <w:lvlJc w:val="left"/>
+      <w:pPr>
+        <w:ind w:left="720" w:hanging="360"/>
+      </w:pPr>
+    </w:lvl>
+    <w:lvl w:ilvl="1" w:tplc="08090019" w:tentative="1">
+      <w:start w:val="1"/>
+      <w:numFmt w:val="lowerLetter"/>
+      <w:lvlText w:val="%2."/>
+      <w:lvlJc w:val="left"/>
+      <w:pPr>
+        <w:ind w:left="1440" w:hanging="360"/>
+      </w:pPr>
+    </w:lvl>
+    <w:lvl w:ilvl="2" w:tplc="0809001B" w:tentative="1">
+      <w:start w:val="1"/>
+      <w:numFmt w:val="lowerRoman"/>
+      <w:lvlText w:val="%3."/>
+      <w:lvlJc w:val="right"/>
+      <w:pPr>
+        <w:ind w:left="2160" w:hanging="180"/>
+      </w:pPr>
+    </w:lvl>
+    <w:lvl w:ilvl="3" w:tplc="0809000F" w:tentative="1">
+      <w:start w:val="1"/>
+      <w:numFmt w:val="decimal"/>
+      <w:lvlText w:val="%4."/>
+      <w:lvlJc w:val="left"/>
+      <w:pPr>
+        <w:ind w:left="2880" w:hanging="360"/>
+      </w:pPr>
+    </w:lvl>
+    <w:lvl w:ilvl="4" w:tplc="08090019" w:tentative="1">
+      <w:start w:val="1"/>
+      <w:numFmt w:val="lowerLetter"/>
+      <w:lvlText w:val="%5."/>
+      <w:lvlJc w:val="left"/>
+      <w:pPr>
+        <w:ind w:left="3600" w:hanging="360"/>
+      </w:pPr>
+    </w:lvl>
+    <w:lvl w:ilvl="5" w:tplc="0809001B" w:tentative="1">
+      <w:start w:val="1"/>
+      <w:numFmt w:val="lowerRoman"/>
+      <w:lvlText w:val="%6."/>
+      <w:lvlJc w:val="right"/>
+      <w:pPr>
+        <w:ind w:left="4320" w:hanging="180"/>
+      </w:pPr>
+    </w:lvl>
+    <w:lvl w:ilvl="6" w:tplc="0809000F" w:tentative="1">
+      <w:start w:val="1"/>
+      <w:numFmt w:val="decimal"/>
+      <w:lvlText w:val="%7."/>
+      <w:lvlJc w:val="left"/>
+      <w:pPr>
+        <w:ind w:left="5040" w:hanging="360"/>
+      </w:pPr>
+    </w:lvl>
+    <w:lvl w:ilvl="7" w:tplc="08090019" w:tentative="1">
+      <w:start w:val="1"/>
+      <w:numFmt w:val="lowerLetter"/>
+      <w:lvlText w:val="%8."/>
+      <w:lvlJc w:val="left"/>
+      <w:pPr>
+        <w:ind w:left="5760" w:hanging="360"/>
+      </w:pPr>
+    </w:lvl>
+    <w:lvl w:ilvl="8" w:tplc="0809001B" w:tentative="1">
+      <w:start w:val="1"/>
+      <w:numFmt w:val="lowerRoman"/>
+      <w:lvlText w:val="%9."/>
+      <w:lvlJc w:val="right"/>
+      <w:pPr>
+        <w:ind w:left="6480" w:hanging="180"/>
+      </w:pPr>
+    </w:lvl>
+  </w:abstractNum>
+  <w:abstractNum w:abstractNumId="6" w15:restartNumberingAfterBreak="0">
     <w:nsid w:val="638D68D7"/>
     <w:multiLevelType w:val="hybridMultilevel"/>
     <w:tmpl w:val="7B804238"/>
@@ -4891,7 +5016,7 @@
       </w:rPr>
     </w:lvl>
   </w:abstractNum>
-  <w:abstractNum w:abstractNumId="6" w15:restartNumberingAfterBreak="0">
+  <w:abstractNum w:abstractNumId="7" w15:restartNumberingAfterBreak="0">
     <w:nsid w:val="6D4D692A"/>
     <w:multiLevelType w:val="hybridMultilevel"/>
     <w:tmpl w:val="71C62C10"/>
@@ -5004,7 +5129,7 @@
       </w:rPr>
     </w:lvl>
   </w:abstractNum>
-  <w:abstractNum w:abstractNumId="7" w15:restartNumberingAfterBreak="0">
+  <w:abstractNum w:abstractNumId="8" w15:restartNumberingAfterBreak="0">
     <w:nsid w:val="7A5E39F0"/>
     <w:multiLevelType w:val="hybridMultilevel"/>
     <w:tmpl w:val="BEFAF7F0"/>
@@ -5133,13 +5258,16 @@
     <w:abstractNumId w:val="2"/>
   </w:num>
   <w:num w:numId="6" w16cid:durableId="1488283066">
-    <w:abstractNumId w:val="5"/>
+    <w:abstractNumId w:val="6"/>
   </w:num>
   <w:num w:numId="7" w16cid:durableId="1449424086">
+    <w:abstractNumId w:val="8"/>
+  </w:num>
+  <w:num w:numId="8" w16cid:durableId="1982925977">
     <w:abstractNumId w:val="7"/>
   </w:num>
-  <w:num w:numId="8" w16cid:durableId="1982925977">
-    <w:abstractNumId w:val="6"/>
+  <w:num w:numId="9" w16cid:durableId="616520061">
+    <w:abstractNumId w:val="5"/>
   </w:num>
 </w:numbering>
 </file>

</xml_diff>